<commit_message>
Trainer First draft finished
</commit_message>
<xml_diff>
--- a/Trainer/Subject.en.docx
+++ b/Trainer/Subject.en.docx
@@ -40,7 +40,7 @@
     </w:p>
     <w:p>
       <w:pPr>
-        <w:pStyle w:val="Body"/>
+        <w:pStyle w:val="Title"/>
         <w:jc w:val="center"/>
       </w:pPr>
       <w:r>
@@ -287,7 +287,7 @@
         <w:fldChar w:fldCharType="begin" w:fldLock="0"/>
       </w:r>
       <w:r>
-        <w:instrText xml:space="preserve"> TOC \t "Body, 1,Subtitle, 2"</w:instrText>
+        <w:instrText xml:space="preserve"> TOC \o 2-2 \t "Body, 3,Subtitle, 4"</w:instrText>
       </w:r>
       <w:r>
         <w:rPr/>
@@ -296,16 +296,16 @@
     </w:p>
     <w:p>
       <w:pPr>
-        <w:pStyle w:val="TOC 2"/>
+        <w:pStyle w:val="TOC 4"/>
         <w:bidi w:val="0"/>
       </w:pPr>
       <w:r>
         <w:rPr>
           <w:rFonts w:cs="Arial Unicode MS" w:eastAsia="Arial Unicode MS"/>
           <w:rtl w:val="0"/>
-          <w:lang w:val="en-US"/>
-        </w:rPr>
-        <w:t>Foreward</w:t>
+          <w:lang w:val="nl-NL"/>
+        </w:rPr>
+        <w:t>Foreword</w:t>
         <w:tab/>
       </w:r>
       <w:r>
@@ -333,7 +333,7 @@
     </w:p>
     <w:p>
       <w:pPr>
-        <w:pStyle w:val="TOC 2"/>
+        <w:pStyle w:val="TOC 4"/>
         <w:bidi w:val="0"/>
       </w:pPr>
       <w:r>
@@ -370,7 +370,7 @@
     </w:p>
     <w:p>
       <w:pPr>
-        <w:pStyle w:val="TOC 2"/>
+        <w:pStyle w:val="TOC 4"/>
         <w:bidi w:val="0"/>
       </w:pPr>
       <w:r>
@@ -399,6 +399,338 @@
           <w:rtl w:val="0"/>
         </w:rPr>
         <w:t>5</w:t>
+      </w:r>
+      <w:r>
+        <w:rPr/>
+        <w:fldChar w:fldCharType="end" w:fldLock="0"/>
+      </w:r>
+    </w:p>
+    <w:p>
+      <w:pPr>
+        <w:pStyle w:val="TOC 4"/>
+        <w:bidi w:val="0"/>
+      </w:pPr>
+      <w:r>
+        <w:rPr>
+          <w:rFonts w:cs="Arial Unicode MS" w:eastAsia="Arial Unicode MS"/>
+          <w:rtl w:val="0"/>
+          <w:lang w:val="en-US"/>
+        </w:rPr>
+        <w:t>General Instructions</w:t>
+        <w:tab/>
+      </w:r>
+      <w:r>
+        <w:rPr/>
+        <w:fldChar w:fldCharType="begin" w:fldLock="0"/>
+      </w:r>
+      <w:r>
+        <w:instrText xml:space="preserve"> PAGEREF _Toc3 \h </w:instrText>
+      </w:r>
+      <w:r>
+        <w:rPr/>
+        <w:fldChar w:fldCharType="separate" w:fldLock="0"/>
+      </w:r>
+      <w:r>
+        <w:rPr>
+          <w:rFonts w:cs="Arial Unicode MS" w:eastAsia="Arial Unicode MS"/>
+          <w:rtl w:val="0"/>
+        </w:rPr>
+        <w:t>6</w:t>
+      </w:r>
+      <w:r>
+        <w:rPr/>
+        <w:fldChar w:fldCharType="end" w:fldLock="0"/>
+      </w:r>
+    </w:p>
+    <w:p>
+      <w:pPr>
+        <w:pStyle w:val="TOC 4"/>
+        <w:bidi w:val="0"/>
+      </w:pPr>
+      <w:r>
+        <w:rPr>
+          <w:rFonts w:cs="Arial Unicode MS" w:eastAsia="Arial Unicode MS"/>
+          <w:rtl w:val="0"/>
+          <w:lang w:val="it-IT"/>
+        </w:rPr>
+        <w:t>Mandatory Part</w:t>
+        <w:tab/>
+      </w:r>
+      <w:r>
+        <w:rPr/>
+        <w:fldChar w:fldCharType="begin" w:fldLock="0"/>
+      </w:r>
+      <w:r>
+        <w:instrText xml:space="preserve"> PAGEREF _Toc4 \h </w:instrText>
+      </w:r>
+      <w:r>
+        <w:rPr/>
+        <w:fldChar w:fldCharType="separate" w:fldLock="0"/>
+      </w:r>
+      <w:r>
+        <w:rPr>
+          <w:rFonts w:cs="Arial Unicode MS" w:eastAsia="Arial Unicode MS"/>
+          <w:rtl w:val="0"/>
+        </w:rPr>
+        <w:t>7</w:t>
+      </w:r>
+      <w:r>
+        <w:rPr/>
+        <w:fldChar w:fldCharType="end" w:fldLock="0"/>
+      </w:r>
+    </w:p>
+    <w:p>
+      <w:pPr>
+        <w:pStyle w:val="TOC 2"/>
+        <w:bidi w:val="0"/>
+      </w:pPr>
+      <w:r>
+        <w:rPr>
+          <w:rFonts w:cs="Arial Unicode MS" w:eastAsia="Arial Unicode MS"/>
+          <w:rtl w:val="0"/>
+          <w:lang w:val="en-US"/>
+        </w:rPr>
+        <w:t>V.1 The Brains</w:t>
+        <w:tab/>
+      </w:r>
+      <w:r>
+        <w:rPr/>
+        <w:fldChar w:fldCharType="begin" w:fldLock="0"/>
+      </w:r>
+      <w:r>
+        <w:instrText xml:space="preserve"> PAGEREF _Toc5 \h </w:instrText>
+      </w:r>
+      <w:r>
+        <w:rPr/>
+        <w:fldChar w:fldCharType="separate" w:fldLock="0"/>
+      </w:r>
+      <w:r>
+        <w:rPr>
+          <w:rFonts w:cs="Arial Unicode MS" w:eastAsia="Arial Unicode MS"/>
+          <w:rtl w:val="0"/>
+        </w:rPr>
+        <w:t>7</w:t>
+      </w:r>
+      <w:r>
+        <w:rPr/>
+        <w:fldChar w:fldCharType="end" w:fldLock="0"/>
+      </w:r>
+    </w:p>
+    <w:p>
+      <w:pPr>
+        <w:pStyle w:val="TOC 2"/>
+        <w:bidi w:val="0"/>
+      </w:pPr>
+      <w:r>
+        <w:rPr>
+          <w:rFonts w:cs="Arial Unicode MS" w:eastAsia="Arial Unicode MS"/>
+          <w:rtl w:val="0"/>
+          <w:lang w:val="en-US"/>
+        </w:rPr>
+        <w:t>V.2 The Gains</w:t>
+        <w:tab/>
+      </w:r>
+      <w:r>
+        <w:rPr/>
+        <w:fldChar w:fldCharType="begin" w:fldLock="0"/>
+      </w:r>
+      <w:r>
+        <w:instrText xml:space="preserve"> PAGEREF _Toc6 \h </w:instrText>
+      </w:r>
+      <w:r>
+        <w:rPr/>
+        <w:fldChar w:fldCharType="separate" w:fldLock="0"/>
+      </w:r>
+      <w:r>
+        <w:rPr>
+          <w:rFonts w:cs="Arial Unicode MS" w:eastAsia="Arial Unicode MS"/>
+          <w:rtl w:val="0"/>
+        </w:rPr>
+        <w:t>7</w:t>
+      </w:r>
+      <w:r>
+        <w:rPr/>
+        <w:fldChar w:fldCharType="end" w:fldLock="0"/>
+      </w:r>
+    </w:p>
+    <w:p>
+      <w:pPr>
+        <w:pStyle w:val="TOC 2"/>
+        <w:bidi w:val="0"/>
+      </w:pPr>
+      <w:r>
+        <w:rPr>
+          <w:rFonts w:cs="Arial Unicode MS" w:eastAsia="Arial Unicode MS"/>
+          <w:rtl w:val="0"/>
+          <w:lang w:val="en-US"/>
+        </w:rPr>
+        <w:t>V.3 All grown up</w:t>
+        <w:tab/>
+      </w:r>
+      <w:r>
+        <w:rPr/>
+        <w:fldChar w:fldCharType="begin" w:fldLock="0"/>
+      </w:r>
+      <w:r>
+        <w:instrText xml:space="preserve"> PAGEREF _Toc7 \h </w:instrText>
+      </w:r>
+      <w:r>
+        <w:rPr/>
+        <w:fldChar w:fldCharType="separate" w:fldLock="0"/>
+      </w:r>
+      <w:r>
+        <w:rPr>
+          <w:rFonts w:cs="Arial Unicode MS" w:eastAsia="Arial Unicode MS"/>
+          <w:rtl w:val="0"/>
+        </w:rPr>
+        <w:t>7</w:t>
+      </w:r>
+      <w:r>
+        <w:rPr/>
+        <w:fldChar w:fldCharType="end" w:fldLock="0"/>
+      </w:r>
+    </w:p>
+    <w:p>
+      <w:pPr>
+        <w:pStyle w:val="TOC 4"/>
+        <w:bidi w:val="0"/>
+      </w:pPr>
+      <w:r>
+        <w:rPr>
+          <w:rFonts w:cs="Arial Unicode MS" w:eastAsia="Arial Unicode MS"/>
+          <w:rtl w:val="0"/>
+        </w:rPr>
+        <w:t>Bonus Part</w:t>
+        <w:tab/>
+      </w:r>
+      <w:r>
+        <w:rPr/>
+        <w:fldChar w:fldCharType="begin" w:fldLock="0"/>
+      </w:r>
+      <w:r>
+        <w:instrText xml:space="preserve"> PAGEREF _Toc8 \h </w:instrText>
+      </w:r>
+      <w:r>
+        <w:rPr/>
+        <w:fldChar w:fldCharType="separate" w:fldLock="0"/>
+      </w:r>
+      <w:r>
+        <w:rPr>
+          <w:rFonts w:cs="Arial Unicode MS" w:eastAsia="Arial Unicode MS"/>
+          <w:rtl w:val="0"/>
+        </w:rPr>
+        <w:t>8</w:t>
+      </w:r>
+      <w:r>
+        <w:rPr/>
+        <w:fldChar w:fldCharType="end" w:fldLock="0"/>
+      </w:r>
+    </w:p>
+    <w:p>
+      <w:pPr>
+        <w:pStyle w:val="TOC 2"/>
+        <w:bidi w:val="0"/>
+      </w:pPr>
+      <w:r>
+        <w:rPr>
+          <w:rFonts w:cs="Arial Unicode MS" w:eastAsia="Arial Unicode MS"/>
+          <w:rtl w:val="0"/>
+          <w:lang w:val="en-US"/>
+        </w:rPr>
+        <w:t>VI.1 Accuracy</w:t>
+        <w:tab/>
+      </w:r>
+      <w:r>
+        <w:rPr/>
+        <w:fldChar w:fldCharType="begin" w:fldLock="0"/>
+      </w:r>
+      <w:r>
+        <w:instrText xml:space="preserve"> PAGEREF _Toc9 \h </w:instrText>
+      </w:r>
+      <w:r>
+        <w:rPr/>
+        <w:fldChar w:fldCharType="separate" w:fldLock="0"/>
+      </w:r>
+      <w:r>
+        <w:rPr>
+          <w:rFonts w:cs="Arial Unicode MS" w:eastAsia="Arial Unicode MS"/>
+          <w:rtl w:val="0"/>
+        </w:rPr>
+        <w:t>8</w:t>
+      </w:r>
+      <w:r>
+        <w:rPr/>
+        <w:fldChar w:fldCharType="end" w:fldLock="0"/>
+      </w:r>
+    </w:p>
+    <w:p>
+      <w:pPr>
+        <w:pStyle w:val="TOC 2"/>
+        <w:bidi w:val="0"/>
+      </w:pPr>
+      <w:r>
+        <w:rPr>
+          <w:rFonts w:cs="Arial Unicode MS" w:eastAsia="Arial Unicode MS"/>
+          <w:rtl w:val="0"/>
+          <w:lang w:val="en-US"/>
+        </w:rPr>
+        <w:t>VI.2 Custom Data</w:t>
+        <w:tab/>
+      </w:r>
+      <w:r>
+        <w:rPr/>
+        <w:fldChar w:fldCharType="begin" w:fldLock="0"/>
+      </w:r>
+      <w:r>
+        <w:instrText xml:space="preserve"> PAGEREF _Toc10 \h </w:instrText>
+      </w:r>
+      <w:r>
+        <w:rPr/>
+        <w:fldChar w:fldCharType="separate" w:fldLock="0"/>
+      </w:r>
+      <w:r>
+        <w:rPr>
+          <w:rFonts w:cs="Arial Unicode MS" w:eastAsia="Arial Unicode MS"/>
+          <w:rtl w:val="0"/>
+        </w:rPr>
+        <w:t>8</w:t>
+      </w:r>
+      <w:r>
+        <w:rPr/>
+        <w:fldChar w:fldCharType="end" w:fldLock="0"/>
+      </w:r>
+    </w:p>
+    <w:p>
+      <w:pPr>
+        <w:pStyle w:val="TOC 4"/>
+        <w:bidi w:val="0"/>
+      </w:pPr>
+      <w:r>
+        <w:rPr>
+          <w:rFonts w:cs="Arial Unicode MS" w:eastAsia="Arial Unicode MS"/>
+          <w:rtl w:val="0"/>
+          <w:lang w:val="en-US"/>
+        </w:rPr>
+        <w:t>Turn-in and peer-evaluation</w:t>
+        <w:tab/>
+      </w:r>
+      <w:r>
+        <w:rPr/>
+        <w:fldChar w:fldCharType="begin" w:fldLock="0"/>
+      </w:r>
+      <w:r>
+        <w:instrText xml:space="preserve"> PAGEREF _Toc11 \h </w:instrText>
+      </w:r>
+      <w:r>
+        <w:rPr/>
+        <w:fldChar w:fldCharType="separate" w:fldLock="0"/>
+      </w:r>
+      <w:r>
+        <w:rPr>
+          <w:rFonts w:cs="Arial Unicode MS" w:eastAsia="Arial Unicode MS"/>
+          <w:rtl w:val="0"/>
+        </w:rPr>
+        <w:t>9</w:t>
       </w:r>
       <w:r>
         <w:rPr/>
@@ -449,7 +781,7 @@
           <w:rtl w:val="0"/>
           <w:lang w:val="en-US"/>
         </w:rPr>
-        <w:t>Foreward</w:t>
+        <w:t>Foreword</w:t>
       </w:r>
       <w:bookmarkEnd w:id="0"/>
     </w:p>
@@ -462,38 +794,29 @@
     <w:p>
       <w:pPr>
         <w:pStyle w:val="Body"/>
-        <w:rPr>
-          <w:sz w:val="24"/>
-          <w:szCs w:val="24"/>
-        </w:rPr>
-      </w:pPr>
-      <w:r>
-        <w:rPr>
-          <w:sz w:val="24"/>
-          <w:szCs w:val="24"/>
-          <w:rtl w:val="0"/>
-          <w:lang w:val="en-US"/>
-        </w:rPr>
-        <w:t>The Human mind is incredible. It can look at two completely unrelated images with no two pixels being alike and determine in less than a second wether or not that blob of information is a tiger, the number 3 or a painting.</w:t>
-      </w:r>
-    </w:p>
-    <w:p>
-      <w:pPr>
-        <w:pStyle w:val="Body"/>
-        <w:rPr>
-          <w:sz w:val="24"/>
-          <w:szCs w:val="24"/>
-        </w:rPr>
-      </w:pPr>
-    </w:p>
-    <w:p>
-      <w:pPr>
-        <w:pStyle w:val="Body"/>
-      </w:pPr>
-      <w:r>
-        <w:rPr>
-          <w:sz w:val="24"/>
-          <w:szCs w:val="24"/>
+        <w:bidi w:val="0"/>
+      </w:pPr>
+      <w:r>
+        <w:rPr>
+          <w:rtl w:val="0"/>
+          <w:lang w:val="en-US"/>
+        </w:rPr>
+        <w:t>The Human mind is incredible. It can look at two completely unrelated images with no two pixels being alike and determine in less than a second whether or not that blob of information is a tiger, the number 3, or a painting.</w:t>
+      </w:r>
+    </w:p>
+    <w:p>
+      <w:pPr>
+        <w:pStyle w:val="Body"/>
+        <w:bidi w:val="0"/>
+      </w:pPr>
+    </w:p>
+    <w:p>
+      <w:pPr>
+        <w:pStyle w:val="Body"/>
+        <w:bidi w:val="0"/>
+      </w:pPr>
+      <w:r>
+        <w:rPr>
           <w:rtl w:val="0"/>
           <w:lang w:val="en-US"/>
         </w:rPr>
@@ -501,8 +824,6 @@
       </w:r>
       <w:r>
         <w:rPr>
-          <w:sz w:val="24"/>
-          <w:szCs w:val="24"/>
           <w:rtl w:val="0"/>
           <w:lang w:val="en-US"/>
         </w:rPr>
@@ -510,8 +831,6 @@
       </w:r>
       <w:r>
         <w:rPr>
-          <w:sz w:val="24"/>
-          <w:szCs w:val="24"/>
           <w:rtl w:val="0"/>
           <w:lang w:val="en-US"/>
         </w:rPr>
@@ -519,8 +838,6 @@
       </w:r>
       <w:r>
         <w:rPr>
-          <w:sz w:val="24"/>
-          <w:szCs w:val="24"/>
           <w:rtl w:val="0"/>
           <w:lang w:val="en-US"/>
         </w:rPr>
@@ -528,84 +845,10 @@
       </w:r>
       <w:r>
         <w:rPr>
-          <w:sz w:val="24"/>
-          <w:szCs w:val="24"/>
-          <w:rtl w:val="0"/>
-          <w:lang w:val="en-US"/>
-        </w:rPr>
-        <w:t xml:space="preserve">Ted Hoff believed that it was possible to create a simple version of mind that could memorise patterns and predict what would follow a certain set of data. They reckoned that by using the results of the initial state of this </w:t>
-      </w:r>
-      <w:r>
-        <w:rPr>
-          <w:sz w:val="24"/>
-          <w:szCs w:val="24"/>
-          <w:rtl w:val="0"/>
-          <w:lang w:val="en-US"/>
-        </w:rPr>
-        <w:t>‘</w:t>
-      </w:r>
-      <w:r>
-        <w:rPr>
-          <w:sz w:val="24"/>
-          <w:szCs w:val="24"/>
-          <w:rtl w:val="0"/>
-          <w:lang w:val="en-US"/>
-        </w:rPr>
-        <w:t>network</w:t>
-      </w:r>
-      <w:r>
-        <w:rPr>
-          <w:sz w:val="24"/>
-          <w:szCs w:val="24"/>
-          <w:rtl w:val="0"/>
-          <w:lang w:val="en-US"/>
-        </w:rPr>
-        <w:t xml:space="preserve">’ </w:t>
-      </w:r>
-      <w:r>
-        <w:rPr>
-          <w:sz w:val="24"/>
-          <w:szCs w:val="24"/>
-          <w:rtl w:val="0"/>
-          <w:lang w:val="en-US"/>
-        </w:rPr>
-        <w:t xml:space="preserve">to tweak the way it read the data. It would eventually </w:t>
-      </w:r>
-      <w:r>
-        <w:rPr>
-          <w:sz w:val="24"/>
-          <w:szCs w:val="24"/>
-          <w:rtl w:val="0"/>
-          <w:lang w:val="en-US"/>
-        </w:rPr>
-        <w:t>‘</w:t>
-      </w:r>
-      <w:r>
-        <w:rPr>
-          <w:sz w:val="24"/>
-          <w:szCs w:val="24"/>
-          <w:rtl w:val="0"/>
-          <w:lang w:val="en-US"/>
-        </w:rPr>
-        <w:t>learn</w:t>
-      </w:r>
-      <w:r>
-        <w:rPr>
-          <w:sz w:val="24"/>
-          <w:szCs w:val="24"/>
-          <w:rtl w:val="0"/>
-          <w:lang w:val="en-US"/>
-        </w:rPr>
-        <w:t xml:space="preserve">’ </w:t>
-      </w:r>
-      <w:r>
-        <w:rPr>
-          <w:sz w:val="24"/>
-          <w:szCs w:val="24"/>
-          <w:rtl w:val="0"/>
-          <w:lang w:val="en-US"/>
-        </w:rPr>
-        <w:t xml:space="preserve">what should come next. </w:t>
+          <w:rtl w:val="0"/>
+          <w:lang w:val="en-US"/>
+        </w:rPr>
+        <w:t xml:space="preserve">Ted Hoff believed that it was possible to create a simple version of a mind that could, through iterative tweaking, memorise patterns and predict what would follow a certain set of data. </w:t>
       </w:r>
       <w:r>
         <w:rPr>
@@ -614,8 +857,6 @@
           <w:bCs w:val="0"/>
           <w:i w:val="0"/>
           <w:iCs w:val="0"/>
-          <w:sz w:val="24"/>
-          <w:szCs w:val="24"/>
         </w:rPr>
         <w:br w:type="page"/>
       </w:r>
@@ -663,15 +904,10 @@
     <w:p>
       <w:pPr>
         <w:pStyle w:val="Body"/>
-        <w:rPr>
-          <w:sz w:val="24"/>
-          <w:szCs w:val="24"/>
-        </w:rPr>
-      </w:pPr>
-      <w:r>
-        <w:rPr>
-          <w:sz w:val="24"/>
-          <w:szCs w:val="24"/>
+        <w:bidi w:val="0"/>
+      </w:pPr>
+      <w:r>
+        <w:rPr>
           <w:rtl w:val="0"/>
           <w:lang w:val="en-US"/>
         </w:rPr>
@@ -681,24 +917,16 @@
     <w:p>
       <w:pPr>
         <w:pStyle w:val="Body"/>
-        <w:rPr>
-          <w:sz w:val="24"/>
-          <w:szCs w:val="24"/>
-        </w:rPr>
-      </w:pPr>
-    </w:p>
-    <w:p>
-      <w:pPr>
-        <w:pStyle w:val="Body"/>
-        <w:rPr>
-          <w:sz w:val="24"/>
-          <w:szCs w:val="24"/>
-        </w:rPr>
-      </w:pPr>
-      <w:r>
-        <w:rPr>
-          <w:sz w:val="24"/>
-          <w:szCs w:val="24"/>
+        <w:bidi w:val="0"/>
+      </w:pPr>
+    </w:p>
+    <w:p>
+      <w:pPr>
+        <w:pStyle w:val="Body"/>
+        <w:bidi w:val="0"/>
+      </w:pPr>
+      <w:r>
+        <w:rPr>
           <w:rtl w:val="0"/>
           <w:lang w:val="en-US"/>
         </w:rPr>
@@ -708,24 +936,20 @@
     <w:p>
       <w:pPr>
         <w:pStyle w:val="Body"/>
-        <w:rPr>
-          <w:sz w:val="24"/>
-          <w:szCs w:val="24"/>
-        </w:rPr>
-      </w:pPr>
-    </w:p>
-    <w:p>
-      <w:pPr>
-        <w:pStyle w:val="Body"/>
-      </w:pPr>
-      <w:r>
-        <w:rPr>
-          <w:sz w:val="24"/>
-          <w:szCs w:val="24"/>
-          <w:rtl w:val="0"/>
-          <w:lang w:val="en-US"/>
-        </w:rPr>
-        <w:t xml:space="preserve">This Is where machine learning comes in. </w:t>
+        <w:bidi w:val="0"/>
+      </w:pPr>
+    </w:p>
+    <w:p>
+      <w:pPr>
+        <w:pStyle w:val="Body"/>
+        <w:bidi w:val="0"/>
+      </w:pPr>
+      <w:r>
+        <w:rPr>
+          <w:rtl w:val="0"/>
+          <w:lang w:val="en-US"/>
+        </w:rPr>
+        <w:t xml:space="preserve">This is where machine learning comes in. It is much easier to write a function to check if a function performs the required task than it is to create the function in the first place. Machine learning uses this concept at its core. </w:t>
       </w:r>
       <w:r>
         <w:rPr>
@@ -734,8 +958,6 @@
           <w:bCs w:val="0"/>
           <w:i w:val="0"/>
           <w:iCs w:val="0"/>
-          <w:sz w:val="24"/>
-          <w:szCs w:val="24"/>
         </w:rPr>
         <w:br w:type="page"/>
       </w:r>
@@ -773,6 +995,853 @@
         <w:t>Goals</w:t>
       </w:r>
       <w:bookmarkEnd w:id="2"/>
+    </w:p>
+    <w:p>
+      <w:pPr>
+        <w:pStyle w:val="Body"/>
+        <w:bidi w:val="0"/>
+      </w:pPr>
+    </w:p>
+    <w:p>
+      <w:pPr>
+        <w:pStyle w:val="Body"/>
+        <w:bidi w:val="0"/>
+      </w:pPr>
+      <w:r>
+        <w:rPr>
+          <w:rtl w:val="0"/>
+          <w:lang w:val="en-US"/>
+        </w:rPr>
+        <w:t>For this project, Trainer, the aim is to understand how to build a neural model and what types of layers are most useful for what tasks. You will need to learn how to train a network and how to use that trained model.</w:t>
+      </w:r>
+    </w:p>
+    <w:p>
+      <w:pPr>
+        <w:pStyle w:val="Body"/>
+        <w:bidi w:val="0"/>
+      </w:pPr>
+      <w:r>
+        <w:rPr>
+          <w:rFonts w:ascii="Arial Unicode MS" w:cs="Arial Unicode MS" w:hAnsi="Arial Unicode MS" w:eastAsia="Arial Unicode MS"/>
+          <w:b w:val="0"/>
+          <w:bCs w:val="0"/>
+          <w:i w:val="0"/>
+          <w:iCs w:val="0"/>
+        </w:rPr>
+        <w:br w:type="page"/>
+      </w:r>
+    </w:p>
+    <w:p>
+      <w:pPr>
+        <w:pStyle w:val="Title"/>
+        <w:bidi w:val="0"/>
+      </w:pPr>
+      <w:r>
+        <w:rPr>
+          <w:rtl w:val="0"/>
+        </w:rPr>
+        <w:t>Chapter IV</w:t>
+      </w:r>
+    </w:p>
+    <w:p>
+      <w:pPr>
+        <w:pStyle w:val="Body"/>
+        <w:bidi w:val="0"/>
+      </w:pPr>
+    </w:p>
+    <w:p>
+      <w:pPr>
+        <w:pStyle w:val="Subtitle"/>
+        <w:bidi w:val="0"/>
+      </w:pPr>
+      <w:bookmarkStart w:name="_Toc3" w:id="3"/>
+      <w:r>
+        <w:rPr>
+          <w:rFonts w:cs="Arial Unicode MS" w:eastAsia="Arial Unicode MS"/>
+          <w:rtl w:val="0"/>
+          <w:lang w:val="en-US"/>
+        </w:rPr>
+        <w:t>General Instructions</w:t>
+      </w:r>
+      <w:bookmarkEnd w:id="3"/>
+    </w:p>
+    <w:p>
+      <w:pPr>
+        <w:pStyle w:val="Body"/>
+        <w:bidi w:val="0"/>
+      </w:pPr>
+    </w:p>
+    <w:p>
+      <w:pPr>
+        <w:pStyle w:val="Body"/>
+        <w:bidi w:val="0"/>
+      </w:pPr>
+      <w:r>
+        <w:rPr>
+          <w:rtl w:val="0"/>
+          <w:lang w:val="en-US"/>
+        </w:rPr>
+        <w:t>You will be given a database of clothing and you will need to create a neural network that, after some training, will be able to identify what types of clothing are in any given image with some accuracy.</w:t>
+      </w:r>
+    </w:p>
+    <w:p>
+      <w:pPr>
+        <w:pStyle w:val="Body"/>
+        <w:bidi w:val="0"/>
+      </w:pPr>
+    </w:p>
+    <w:p>
+      <w:pPr>
+        <w:pStyle w:val="Body"/>
+        <w:bidi w:val="0"/>
+      </w:pPr>
+      <w:r>
+        <w:rPr>
+          <w:rtl w:val="0"/>
+          <w:lang w:val="en-US"/>
+        </w:rPr>
+        <w:t>Your program will be written in the latest version of Python3.</w:t>
+      </w:r>
+    </w:p>
+    <w:p>
+      <w:pPr>
+        <w:pStyle w:val="Body"/>
+        <w:bidi w:val="0"/>
+      </w:pPr>
+    </w:p>
+    <w:p>
+      <w:pPr>
+        <w:pStyle w:val="Body"/>
+        <w:bidi w:val="0"/>
+      </w:pPr>
+      <w:r>
+        <w:rPr>
+          <w:rtl w:val="0"/>
+          <w:lang w:val="en-US"/>
+        </w:rPr>
+        <w:t>Allowed Python libraries are:</w:t>
+      </w:r>
+    </w:p>
+    <w:p>
+      <w:pPr>
+        <w:pStyle w:val="Body"/>
+        <w:numPr>
+          <w:ilvl w:val="0"/>
+          <w:numId w:val="2"/>
+        </w:numPr>
+        <w:bidi w:val="0"/>
+      </w:pPr>
+      <w:r>
+        <w:rPr>
+          <w:rtl w:val="0"/>
+          <w:lang w:val="en-US"/>
+        </w:rPr>
+        <w:t>Tensorflow</w:t>
+      </w:r>
+    </w:p>
+    <w:p>
+      <w:pPr>
+        <w:pStyle w:val="Body"/>
+        <w:bidi w:val="0"/>
+      </w:pPr>
+    </w:p>
+    <w:p>
+      <w:pPr>
+        <w:pStyle w:val="Body"/>
+        <w:bidi w:val="0"/>
+      </w:pPr>
+      <w:r>
+        <w:rPr>
+          <w:rtl w:val="0"/>
+          <w:lang w:val="en-US"/>
+        </w:rPr>
+        <w:t>Your work will be tested with a test database of images during corrections. You may not use this database to train your images. You may only use it to test your trained model.</w:t>
+      </w:r>
+    </w:p>
+    <w:p>
+      <w:pPr>
+        <w:pStyle w:val="Body"/>
+        <w:bidi w:val="0"/>
+      </w:pPr>
+    </w:p>
+    <w:p>
+      <w:pPr>
+        <w:pStyle w:val="Body"/>
+        <w:bidi w:val="0"/>
+      </w:pPr>
+    </w:p>
+    <w:p>
+      <w:pPr>
+        <w:pStyle w:val="Body"/>
+        <w:bidi w:val="0"/>
+      </w:pPr>
+    </w:p>
+    <w:p>
+      <w:pPr>
+        <w:pStyle w:val="Body"/>
+        <w:bidi w:val="0"/>
+      </w:pPr>
+      <w:r>
+        <w:rPr>
+          <w:rFonts w:ascii="Arial Unicode MS" w:cs="Arial Unicode MS" w:hAnsi="Arial Unicode MS" w:eastAsia="Arial Unicode MS"/>
+          <w:b w:val="0"/>
+          <w:bCs w:val="0"/>
+          <w:i w:val="0"/>
+          <w:iCs w:val="0"/>
+        </w:rPr>
+        <w:br w:type="page"/>
+      </w:r>
+    </w:p>
+    <w:p>
+      <w:pPr>
+        <w:pStyle w:val="Title"/>
+        <w:bidi w:val="0"/>
+      </w:pPr>
+      <w:r>
+        <w:rPr>
+          <w:rtl w:val="0"/>
+        </w:rPr>
+        <w:t>Chapter V</w:t>
+      </w:r>
+    </w:p>
+    <w:p>
+      <w:pPr>
+        <w:pStyle w:val="Body"/>
+        <w:bidi w:val="0"/>
+      </w:pPr>
+    </w:p>
+    <w:p>
+      <w:pPr>
+        <w:pStyle w:val="Subtitle"/>
+        <w:bidi w:val="0"/>
+      </w:pPr>
+      <w:bookmarkStart w:name="_Toc4" w:id="4"/>
+      <w:r>
+        <w:rPr>
+          <w:rFonts w:cs="Arial Unicode MS" w:eastAsia="Arial Unicode MS"/>
+          <w:rtl w:val="0"/>
+          <w:lang w:val="en-US"/>
+        </w:rPr>
+        <w:t>Mandatory Part</w:t>
+      </w:r>
+      <w:bookmarkEnd w:id="4"/>
+    </w:p>
+    <w:p>
+      <w:pPr>
+        <w:pStyle w:val="Body"/>
+        <w:bidi w:val="0"/>
+      </w:pPr>
+    </w:p>
+    <w:p>
+      <w:pPr>
+        <w:pStyle w:val="Heading 2"/>
+        <w:bidi w:val="0"/>
+      </w:pPr>
+      <w:bookmarkStart w:name="_Toc5" w:id="5"/>
+      <w:r>
+        <w:rPr>
+          <w:rFonts w:cs="Arial Unicode MS" w:eastAsia="Arial Unicode MS"/>
+          <w:rtl w:val="0"/>
+          <w:lang w:val="en-US"/>
+        </w:rPr>
+        <w:t>V.1 The Brains</w:t>
+      </w:r>
+      <w:bookmarkEnd w:id="5"/>
+    </w:p>
+    <w:p>
+      <w:pPr>
+        <w:pStyle w:val="Body"/>
+        <w:bidi w:val="0"/>
+      </w:pPr>
+    </w:p>
+    <w:p>
+      <w:pPr>
+        <w:pStyle w:val="Body"/>
+        <w:bidi w:val="0"/>
+      </w:pPr>
+      <w:r>
+        <w:rPr>
+          <w:rtl w:val="0"/>
+          <w:lang w:val="en-US"/>
+        </w:rPr>
+        <w:t xml:space="preserve">Create a program that will make and compile a model that will be able to use the training data to learn. Save it to a file called </w:t>
+      </w:r>
+      <w:r>
+        <w:rPr>
+          <w:rtl w:val="0"/>
+          <w:lang w:val="en-US"/>
+        </w:rPr>
+        <w:t>‘</w:t>
+      </w:r>
+      <w:r>
+        <w:rPr>
+          <w:rtl w:val="0"/>
+          <w:lang w:val="en-US"/>
+        </w:rPr>
+        <w:t>base_model.h5</w:t>
+      </w:r>
+      <w:r>
+        <w:rPr>
+          <w:rtl w:val="0"/>
+          <w:lang w:val="en-US"/>
+        </w:rPr>
+        <w:t xml:space="preserve">’ </w:t>
+      </w:r>
+      <w:r>
+        <w:rPr>
+          <w:rtl w:val="0"/>
+          <w:lang w:val="en-US"/>
+        </w:rPr>
+        <w:t>in the root of your repository.</w:t>
+      </w:r>
+    </w:p>
+    <w:p>
+      <w:pPr>
+        <w:pStyle w:val="Body"/>
+        <w:bidi w:val="0"/>
+      </w:pPr>
+    </w:p>
+    <w:p>
+      <w:pPr>
+        <w:pStyle w:val="Heading 2"/>
+        <w:bidi w:val="0"/>
+      </w:pPr>
+      <w:bookmarkStart w:name="_Toc6" w:id="6"/>
+      <w:r>
+        <w:rPr>
+          <w:rFonts w:cs="Arial Unicode MS" w:eastAsia="Arial Unicode MS"/>
+          <w:rtl w:val="0"/>
+          <w:lang w:val="en-US"/>
+        </w:rPr>
+        <w:t>V.2 The Gains</w:t>
+      </w:r>
+      <w:bookmarkEnd w:id="6"/>
+    </w:p>
+    <w:p>
+      <w:pPr>
+        <w:pStyle w:val="Body"/>
+        <w:bidi w:val="0"/>
+      </w:pPr>
+    </w:p>
+    <w:p>
+      <w:pPr>
+        <w:pStyle w:val="Body"/>
+        <w:bidi w:val="0"/>
+      </w:pPr>
+      <w:r>
+        <w:rPr>
+          <w:rtl w:val="0"/>
+          <w:lang w:val="en-US"/>
+        </w:rPr>
+        <w:t xml:space="preserve">Write a program that will load your model and train it to recognise clothing using the provided database file then save it to a file called </w:t>
+      </w:r>
+      <w:r>
+        <w:rPr>
+          <w:rtl w:val="0"/>
+          <w:lang w:val="en-US"/>
+        </w:rPr>
+        <w:t>‘</w:t>
+      </w:r>
+      <w:r>
+        <w:rPr>
+          <w:rtl w:val="0"/>
+          <w:lang w:val="en-US"/>
+        </w:rPr>
+        <w:t>trained_model.h5</w:t>
+      </w:r>
+      <w:r>
+        <w:rPr>
+          <w:rtl w:val="0"/>
+          <w:lang w:val="en-US"/>
+        </w:rPr>
+        <w:t>’</w:t>
+      </w:r>
+      <w:r>
+        <w:rPr>
+          <w:rtl w:val="0"/>
+          <w:lang w:val="en-US"/>
+        </w:rPr>
+        <w:t xml:space="preserve"> in the root of your repository</w:t>
+      </w:r>
+      <w:r>
+        <w:rPr>
+          <w:rtl w:val="0"/>
+          <w:lang w:val="en-US"/>
+        </w:rPr>
+        <w:t>.</w:t>
+      </w:r>
+    </w:p>
+    <w:p>
+      <w:pPr>
+        <w:pStyle w:val="Body"/>
+        <w:bidi w:val="0"/>
+      </w:pPr>
+    </w:p>
+    <w:p>
+      <w:pPr>
+        <w:pStyle w:val="Heading 2"/>
+        <w:bidi w:val="0"/>
+      </w:pPr>
+      <w:bookmarkStart w:name="_Toc7" w:id="7"/>
+      <w:r>
+        <w:rPr>
+          <w:rFonts w:cs="Arial Unicode MS" w:eastAsia="Arial Unicode MS"/>
+          <w:rtl w:val="0"/>
+          <w:lang w:val="en-US"/>
+        </w:rPr>
+        <w:t>V.3 All grown up</w:t>
+      </w:r>
+      <w:bookmarkEnd w:id="7"/>
+    </w:p>
+    <w:p>
+      <w:pPr>
+        <w:pStyle w:val="Body"/>
+        <w:bidi w:val="0"/>
+      </w:pPr>
+    </w:p>
+    <w:p>
+      <w:pPr>
+        <w:pStyle w:val="Body"/>
+        <w:bidi w:val="0"/>
+      </w:pPr>
+      <w:r>
+        <w:rPr>
+          <w:rtl w:val="0"/>
+          <w:lang w:val="en-US"/>
+        </w:rPr>
+        <w:t>Write a program that, using the trained_model, will test the accuracy of the model against the test data set. it should print out each type of clothing and how often the model predicted correctly, followed by an overall accuracy percentage.</w:t>
+      </w:r>
+    </w:p>
+    <w:p>
+      <w:pPr>
+        <w:pStyle w:val="Body"/>
+        <w:bidi w:val="0"/>
+      </w:pPr>
+    </w:p>
+    <w:p>
+      <w:pPr>
+        <w:pStyle w:val="Body"/>
+        <w:bidi w:val="0"/>
+      </w:pPr>
+      <w:r>
+        <w:rPr>
+          <w:rtl w:val="0"/>
+          <w:lang w:val="en-US"/>
+        </w:rPr>
+        <w:t xml:space="preserve">ex. </w:t>
+      </w:r>
+      <w:r>
+        <w:rPr>
+          <w:rtl w:val="0"/>
+          <w:lang w:val="en-US"/>
+        </w:rPr>
+        <w:t>“</w:t>
+      </w:r>
+    </w:p>
+    <w:p>
+      <w:pPr>
+        <w:pStyle w:val="Body"/>
+        <w:bidi w:val="0"/>
+      </w:pPr>
+      <w:r>
+        <w:rPr>
+          <w:rtl w:val="0"/>
+          <w:lang w:val="en-US"/>
+        </w:rPr>
+        <w:t>Shoes: 80.0%</w:t>
+      </w:r>
+    </w:p>
+    <w:p>
+      <w:pPr>
+        <w:pStyle w:val="Body"/>
+        <w:bidi w:val="0"/>
+      </w:pPr>
+      <w:r>
+        <w:rPr>
+          <w:rtl w:val="0"/>
+          <w:lang w:val="en-US"/>
+        </w:rPr>
+        <w:t>Jackets: 85.3%</w:t>
+      </w:r>
+    </w:p>
+    <w:p>
+      <w:pPr>
+        <w:pStyle w:val="Body"/>
+        <w:bidi w:val="0"/>
+      </w:pPr>
+      <w:r>
+        <w:rPr>
+          <w:rtl w:val="0"/>
+          <w:lang w:val="en-US"/>
+        </w:rPr>
+        <w:t>.</w:t>
+      </w:r>
+    </w:p>
+    <w:p>
+      <w:pPr>
+        <w:pStyle w:val="Body"/>
+        <w:bidi w:val="0"/>
+      </w:pPr>
+      <w:r>
+        <w:rPr>
+          <w:rtl w:val="0"/>
+          <w:lang w:val="en-US"/>
+        </w:rPr>
+        <w:t>.</w:t>
+      </w:r>
+    </w:p>
+    <w:p>
+      <w:pPr>
+        <w:pStyle w:val="Body"/>
+        <w:bidi w:val="0"/>
+      </w:pPr>
+      <w:r>
+        <w:rPr>
+          <w:rtl w:val="0"/>
+          <w:lang w:val="en-US"/>
+        </w:rPr>
+        <w:t>.</w:t>
+      </w:r>
+    </w:p>
+    <w:p>
+      <w:pPr>
+        <w:pStyle w:val="Body"/>
+        <w:bidi w:val="0"/>
+      </w:pPr>
+      <w:r>
+        <w:rPr>
+          <w:rtl w:val="0"/>
+          <w:lang w:val="en-US"/>
+        </w:rPr>
+        <w:t>Handbags: 75.4%</w:t>
+      </w:r>
+    </w:p>
+    <w:p>
+      <w:pPr>
+        <w:pStyle w:val="Body"/>
+        <w:bidi w:val="0"/>
+      </w:pPr>
+    </w:p>
+    <w:p>
+      <w:pPr>
+        <w:pStyle w:val="Body"/>
+        <w:bidi w:val="0"/>
+      </w:pPr>
+      <w:r>
+        <w:rPr>
+          <w:rtl w:val="0"/>
+          <w:lang w:val="en-US"/>
+        </w:rPr>
+        <w:t>Overall: 82.5%</w:t>
+      </w:r>
+    </w:p>
+    <w:p>
+      <w:pPr>
+        <w:pStyle w:val="Body"/>
+        <w:bidi w:val="0"/>
+      </w:pPr>
+      <w:r>
+        <w:rPr>
+          <w:rtl w:val="0"/>
+          <w:lang w:val="en-US"/>
+        </w:rPr>
+        <w:t>“</w:t>
+      </w:r>
+      <w:r>
+        <w:rPr>
+          <w:rFonts w:ascii="Arial Unicode MS" w:cs="Arial Unicode MS" w:hAnsi="Arial Unicode MS" w:eastAsia="Arial Unicode MS"/>
+          <w:b w:val="0"/>
+          <w:bCs w:val="0"/>
+          <w:i w:val="0"/>
+          <w:iCs w:val="0"/>
+        </w:rPr>
+        <w:br w:type="page"/>
+      </w:r>
+    </w:p>
+    <w:p>
+      <w:pPr>
+        <w:pStyle w:val="Title"/>
+        <w:bidi w:val="0"/>
+      </w:pPr>
+      <w:r>
+        <w:rPr>
+          <w:rtl w:val="0"/>
+        </w:rPr>
+        <w:t>Chapter VI</w:t>
+      </w:r>
+    </w:p>
+    <w:p>
+      <w:pPr>
+        <w:pStyle w:val="Body"/>
+        <w:bidi w:val="0"/>
+      </w:pPr>
+    </w:p>
+    <w:p>
+      <w:pPr>
+        <w:pStyle w:val="Subtitle"/>
+        <w:bidi w:val="0"/>
+      </w:pPr>
+      <w:bookmarkStart w:name="_Toc8" w:id="8"/>
+      <w:r>
+        <w:rPr>
+          <w:rFonts w:cs="Arial Unicode MS" w:eastAsia="Arial Unicode MS"/>
+          <w:rtl w:val="0"/>
+          <w:lang w:val="en-US"/>
+        </w:rPr>
+        <w:t>Bonus Part</w:t>
+      </w:r>
+      <w:bookmarkEnd w:id="8"/>
+    </w:p>
+    <w:p>
+      <w:pPr>
+        <w:pStyle w:val="Body"/>
+        <w:bidi w:val="0"/>
+      </w:pPr>
+    </w:p>
+    <w:p>
+      <w:pPr>
+        <w:pStyle w:val="Heading 2"/>
+        <w:bidi w:val="0"/>
+      </w:pPr>
+      <w:bookmarkStart w:name="_Toc9" w:id="9"/>
+      <w:r>
+        <w:rPr>
+          <w:rFonts w:cs="Arial Unicode MS" w:eastAsia="Arial Unicode MS"/>
+          <w:rtl w:val="0"/>
+          <w:lang w:val="en-US"/>
+        </w:rPr>
+        <w:t>VI.1 Accuracy</w:t>
+      </w:r>
+      <w:bookmarkEnd w:id="9"/>
+    </w:p>
+    <w:p>
+      <w:pPr>
+        <w:pStyle w:val="Body"/>
+        <w:bidi w:val="0"/>
+      </w:pPr>
+    </w:p>
+    <w:p>
+      <w:pPr>
+        <w:pStyle w:val="Body"/>
+        <w:bidi w:val="0"/>
+      </w:pPr>
+      <w:r>
+        <w:rPr>
+          <w:rtl w:val="0"/>
+          <w:lang w:val="en-US"/>
+        </w:rPr>
+        <w:t xml:space="preserve">Achieve (90%) accuracy for as many categories as possible </w:t>
+      </w:r>
+    </w:p>
+    <w:p>
+      <w:pPr>
+        <w:pStyle w:val="Body"/>
+        <w:bidi w:val="0"/>
+      </w:pPr>
+    </w:p>
+    <w:p>
+      <w:pPr>
+        <w:pStyle w:val="Heading 2"/>
+        <w:bidi w:val="0"/>
+      </w:pPr>
+      <w:bookmarkStart w:name="_Toc10" w:id="10"/>
+      <w:r>
+        <w:rPr>
+          <w:rFonts w:cs="Arial Unicode MS" w:eastAsia="Arial Unicode MS"/>
+          <w:rtl w:val="0"/>
+          <w:lang w:val="en-US"/>
+        </w:rPr>
+        <w:t>VI.2 Custom Data</w:t>
+      </w:r>
+      <w:bookmarkEnd w:id="10"/>
+    </w:p>
+    <w:p>
+      <w:pPr>
+        <w:pStyle w:val="Heading 2"/>
+        <w:bidi w:val="0"/>
+      </w:pPr>
+    </w:p>
+    <w:p>
+      <w:pPr>
+        <w:pStyle w:val="Body"/>
+        <w:bidi w:val="0"/>
+      </w:pPr>
+      <w:r>
+        <w:rPr>
+          <w:rtl w:val="0"/>
+          <w:lang w:val="en-US"/>
+        </w:rPr>
+        <w:t>Add your own data to the testing and training data sets.</w:t>
+      </w:r>
+      <w:r>
+        <w:rPr>
+          <w:rFonts w:ascii="Arial Unicode MS" w:cs="Arial Unicode MS" w:hAnsi="Arial Unicode MS" w:eastAsia="Arial Unicode MS"/>
+          <w:b w:val="0"/>
+          <w:bCs w:val="0"/>
+          <w:i w:val="0"/>
+          <w:iCs w:val="0"/>
+        </w:rPr>
+        <w:br w:type="page"/>
+      </w:r>
+    </w:p>
+    <w:p>
+      <w:pPr>
+        <w:pStyle w:val="Title"/>
+        <w:bidi w:val="0"/>
+      </w:pPr>
+      <w:r>
+        <w:rPr>
+          <w:rtl w:val="0"/>
+        </w:rPr>
+        <w:t>Chapter VII</w:t>
+      </w:r>
+    </w:p>
+    <w:p>
+      <w:pPr>
+        <w:pStyle w:val="Body"/>
+        <w:bidi w:val="0"/>
+      </w:pPr>
+    </w:p>
+    <w:p>
+      <w:pPr>
+        <w:pStyle w:val="Subtitle"/>
+        <w:bidi w:val="0"/>
+      </w:pPr>
+      <w:bookmarkStart w:name="_Toc11" w:id="11"/>
+      <w:r>
+        <w:rPr>
+          <w:rFonts w:cs="Arial Unicode MS" w:eastAsia="Arial Unicode MS"/>
+          <w:rtl w:val="0"/>
+          <w:lang w:val="en-US"/>
+        </w:rPr>
+        <w:t xml:space="preserve">Turn-in and peer-evaluation </w:t>
+      </w:r>
+      <w:bookmarkEnd w:id="11"/>
+    </w:p>
+    <w:p>
+      <w:pPr>
+        <w:pStyle w:val="Body"/>
+        <w:bidi w:val="0"/>
+      </w:pPr>
+    </w:p>
+    <w:p>
+      <w:pPr>
+        <w:pStyle w:val="Body"/>
+        <w:bidi w:val="0"/>
+      </w:pPr>
+      <w:r>
+        <w:rPr>
+          <w:rtl w:val="0"/>
+          <w:lang w:val="en-US"/>
+        </w:rPr>
+        <w:t>Turn in your work using your GiT repository, as usual. Only the work that</w:t>
+      </w:r>
+      <w:r>
+        <w:rPr>
+          <w:rtl w:val="0"/>
+          <w:lang w:val="en-US"/>
+        </w:rPr>
+        <w:t>’</w:t>
+      </w:r>
+      <w:r>
+        <w:rPr>
+          <w:rtl w:val="0"/>
+          <w:lang w:val="en-US"/>
+        </w:rPr>
+        <w:t xml:space="preserve">s in your repository will be graded during the evaluation. </w:t>
+      </w:r>
+    </w:p>
+    <w:p>
+      <w:pPr>
+        <w:pStyle w:val="Body"/>
+        <w:bidi w:val="0"/>
+      </w:pPr>
+    </w:p>
+    <w:p>
+      <w:pPr>
+        <w:pStyle w:val="Body"/>
+        <w:bidi w:val="0"/>
+      </w:pPr>
+      <w:r>
+        <w:rPr>
+          <w:rtl w:val="0"/>
+          <w:lang w:val="en-US"/>
+        </w:rPr>
+        <w:t xml:space="preserve">Each part of the mandatory part will be under a folder called the_brains, the_gains, and all_grown_up respectively and will start in a file called </w:t>
+      </w:r>
+      <w:r>
+        <w:rPr>
+          <w:rtl w:val="0"/>
+          <w:lang w:val="en-US"/>
+        </w:rPr>
+        <w:t>‘</w:t>
+      </w:r>
+      <w:r>
+        <w:rPr>
+          <w:rtl w:val="0"/>
+          <w:lang w:val="en-US"/>
+        </w:rPr>
+        <w:t>main.py</w:t>
+      </w:r>
+      <w:r>
+        <w:rPr>
+          <w:rtl w:val="0"/>
+          <w:lang w:val="en-US"/>
+        </w:rPr>
+        <w:t xml:space="preserve">’ </w:t>
+      </w:r>
+      <w:r>
+        <w:rPr>
+          <w:rtl w:val="0"/>
+          <w:lang w:val="en-US"/>
+        </w:rPr>
+        <w:t>within each directory.</w:t>
+      </w:r>
+    </w:p>
+    <w:p>
+      <w:pPr>
+        <w:pStyle w:val="Body"/>
+        <w:bidi w:val="0"/>
+      </w:pPr>
+    </w:p>
+    <w:p>
+      <w:pPr>
+        <w:pStyle w:val="Body"/>
+        <w:bidi w:val="0"/>
+      </w:pPr>
+      <w:r>
+        <w:rPr>
+          <w:rtl w:val="0"/>
+          <w:lang w:val="en-US"/>
+        </w:rPr>
+        <w:t>You must push your model files in root of the repository.</w:t>
+      </w:r>
+    </w:p>
+    <w:p>
+      <w:pPr>
+        <w:pStyle w:val="Body"/>
+        <w:bidi w:val="0"/>
+      </w:pPr>
+    </w:p>
+    <w:p>
+      <w:pPr>
+        <w:pStyle w:val="Body"/>
+        <w:bidi w:val="0"/>
+      </w:pPr>
+      <w:r>
+        <w:rPr>
+          <w:rtl w:val="0"/>
+          <w:lang w:val="en-US"/>
+        </w:rPr>
+        <w:t>All scripts will be run from the root of your repository.</w:t>
+      </w:r>
+    </w:p>
+    <w:p>
+      <w:pPr>
+        <w:pStyle w:val="Body"/>
+        <w:bidi w:val="0"/>
+      </w:pPr>
+      <w:r/>
     </w:p>
     <w:sectPr>
       <w:headerReference w:type="default" r:id="rId4"/>
@@ -826,6 +1895,259 @@
     <w:r/>
   </w:p>
 </w:hdr>
+</file>
+
+<file path=word/numbering.xml><?xml version="1.0" encoding="utf-8"?>
+<w:numbering xmlns:w="http://schemas.openxmlformats.org/wordprocessingml/2006/main" xmlns:wp="http://schemas.openxmlformats.org/drawingml/2006/wordprocessingDrawing" xmlns:w14="http://schemas.microsoft.com/office/word/2010/wordml" xmlns:r="http://schemas.openxmlformats.org/officeDocument/2006/relationships" xmlns:v="urn:schemas-microsoft-com:vml" xmlns:o="urn:schemas-microsoft-com:office:office">
+  <w:abstractNum w:abstractNumId="0">
+    <w:multiLevelType w:val="hybridMultilevel"/>
+    <w:numStyleLink w:val="Bullet"/>
+  </w:abstractNum>
+  <w:abstractNum w:abstractNumId="1">
+    <w:multiLevelType w:val="hybridMultilevel"/>
+    <w:styleLink w:val="Bullet"/>
+    <w:lvl w:ilvl="0">
+      <w:start w:val="1"/>
+      <w:numFmt w:val="bullet"/>
+      <w:suff w:val="tab"/>
+      <w:lvlText w:val="•"/>
+      <w:lvlJc w:val="left"/>
+      <w:pPr>
+        <w:ind w:left="196" w:hanging="196"/>
+      </w:pPr>
+      <w:rPr>
+        <w:rFonts w:hAnsi="Arial Unicode MS"/>
+        <w:caps w:val="0"/>
+        <w:smallCaps w:val="0"/>
+        <w:strike w:val="0"/>
+        <w:dstrike w:val="0"/>
+        <w:outline w:val="0"/>
+        <w:emboss w:val="0"/>
+        <w:imprint w:val="0"/>
+        <w:spacing w:val="0"/>
+        <w:w w:val="100"/>
+        <w:kern w:val="0"/>
+        <w:position w:val="-2"/>
+        <w:highlight w:val="none"/>
+        <w:vertAlign w:val="baseline"/>
+      </w:rPr>
+    </w:lvl>
+    <w:lvl w:ilvl="1">
+      <w:start w:val="1"/>
+      <w:numFmt w:val="bullet"/>
+      <w:suff w:val="tab"/>
+      <w:lvlText w:val="•"/>
+      <w:lvlJc w:val="left"/>
+      <w:pPr>
+        <w:ind w:left="376" w:hanging="196"/>
+      </w:pPr>
+      <w:rPr>
+        <w:rFonts w:hAnsi="Arial Unicode MS"/>
+        <w:caps w:val="0"/>
+        <w:smallCaps w:val="0"/>
+        <w:strike w:val="0"/>
+        <w:dstrike w:val="0"/>
+        <w:outline w:val="0"/>
+        <w:emboss w:val="0"/>
+        <w:imprint w:val="0"/>
+        <w:spacing w:val="0"/>
+        <w:w w:val="100"/>
+        <w:kern w:val="0"/>
+        <w:position w:val="-2"/>
+        <w:highlight w:val="none"/>
+        <w:vertAlign w:val="baseline"/>
+      </w:rPr>
+    </w:lvl>
+    <w:lvl w:ilvl="2">
+      <w:start w:val="1"/>
+      <w:numFmt w:val="bullet"/>
+      <w:suff w:val="tab"/>
+      <w:lvlText w:val="•"/>
+      <w:lvlJc w:val="left"/>
+      <w:pPr>
+        <w:ind w:left="556" w:hanging="196"/>
+      </w:pPr>
+      <w:rPr>
+        <w:rFonts w:hAnsi="Arial Unicode MS"/>
+        <w:caps w:val="0"/>
+        <w:smallCaps w:val="0"/>
+        <w:strike w:val="0"/>
+        <w:dstrike w:val="0"/>
+        <w:outline w:val="0"/>
+        <w:emboss w:val="0"/>
+        <w:imprint w:val="0"/>
+        <w:spacing w:val="0"/>
+        <w:w w:val="100"/>
+        <w:kern w:val="0"/>
+        <w:position w:val="-2"/>
+        <w:highlight w:val="none"/>
+        <w:vertAlign w:val="baseline"/>
+      </w:rPr>
+    </w:lvl>
+    <w:lvl w:ilvl="3">
+      <w:start w:val="1"/>
+      <w:numFmt w:val="bullet"/>
+      <w:suff w:val="tab"/>
+      <w:lvlText w:val="•"/>
+      <w:lvlJc w:val="left"/>
+      <w:pPr>
+        <w:ind w:left="736" w:hanging="196"/>
+      </w:pPr>
+      <w:rPr>
+        <w:rFonts w:hAnsi="Arial Unicode MS"/>
+        <w:caps w:val="0"/>
+        <w:smallCaps w:val="0"/>
+        <w:strike w:val="0"/>
+        <w:dstrike w:val="0"/>
+        <w:outline w:val="0"/>
+        <w:emboss w:val="0"/>
+        <w:imprint w:val="0"/>
+        <w:spacing w:val="0"/>
+        <w:w w:val="100"/>
+        <w:kern w:val="0"/>
+        <w:position w:val="-2"/>
+        <w:highlight w:val="none"/>
+        <w:vertAlign w:val="baseline"/>
+      </w:rPr>
+    </w:lvl>
+    <w:lvl w:ilvl="4">
+      <w:start w:val="1"/>
+      <w:numFmt w:val="bullet"/>
+      <w:suff w:val="tab"/>
+      <w:lvlText w:val="•"/>
+      <w:lvlJc w:val="left"/>
+      <w:pPr>
+        <w:ind w:left="916" w:hanging="196"/>
+      </w:pPr>
+      <w:rPr>
+        <w:rFonts w:hAnsi="Arial Unicode MS"/>
+        <w:caps w:val="0"/>
+        <w:smallCaps w:val="0"/>
+        <w:strike w:val="0"/>
+        <w:dstrike w:val="0"/>
+        <w:outline w:val="0"/>
+        <w:emboss w:val="0"/>
+        <w:imprint w:val="0"/>
+        <w:spacing w:val="0"/>
+        <w:w w:val="100"/>
+        <w:kern w:val="0"/>
+        <w:position w:val="-2"/>
+        <w:highlight w:val="none"/>
+        <w:vertAlign w:val="baseline"/>
+      </w:rPr>
+    </w:lvl>
+    <w:lvl w:ilvl="5">
+      <w:start w:val="1"/>
+      <w:numFmt w:val="bullet"/>
+      <w:suff w:val="tab"/>
+      <w:lvlText w:val="•"/>
+      <w:lvlJc w:val="left"/>
+      <w:pPr>
+        <w:ind w:left="1096" w:hanging="196"/>
+      </w:pPr>
+      <w:rPr>
+        <w:rFonts w:hAnsi="Arial Unicode MS"/>
+        <w:caps w:val="0"/>
+        <w:smallCaps w:val="0"/>
+        <w:strike w:val="0"/>
+        <w:dstrike w:val="0"/>
+        <w:outline w:val="0"/>
+        <w:emboss w:val="0"/>
+        <w:imprint w:val="0"/>
+        <w:spacing w:val="0"/>
+        <w:w w:val="100"/>
+        <w:kern w:val="0"/>
+        <w:position w:val="-2"/>
+        <w:highlight w:val="none"/>
+        <w:vertAlign w:val="baseline"/>
+      </w:rPr>
+    </w:lvl>
+    <w:lvl w:ilvl="6">
+      <w:start w:val="1"/>
+      <w:numFmt w:val="bullet"/>
+      <w:suff w:val="tab"/>
+      <w:lvlText w:val="•"/>
+      <w:lvlJc w:val="left"/>
+      <w:pPr>
+        <w:ind w:left="1276" w:hanging="196"/>
+      </w:pPr>
+      <w:rPr>
+        <w:rFonts w:hAnsi="Arial Unicode MS"/>
+        <w:caps w:val="0"/>
+        <w:smallCaps w:val="0"/>
+        <w:strike w:val="0"/>
+        <w:dstrike w:val="0"/>
+        <w:outline w:val="0"/>
+        <w:emboss w:val="0"/>
+        <w:imprint w:val="0"/>
+        <w:spacing w:val="0"/>
+        <w:w w:val="100"/>
+        <w:kern w:val="0"/>
+        <w:position w:val="-2"/>
+        <w:highlight w:val="none"/>
+        <w:vertAlign w:val="baseline"/>
+      </w:rPr>
+    </w:lvl>
+    <w:lvl w:ilvl="7">
+      <w:start w:val="1"/>
+      <w:numFmt w:val="bullet"/>
+      <w:suff w:val="tab"/>
+      <w:lvlText w:val="•"/>
+      <w:lvlJc w:val="left"/>
+      <w:pPr>
+        <w:ind w:left="1456" w:hanging="196"/>
+      </w:pPr>
+      <w:rPr>
+        <w:rFonts w:hAnsi="Arial Unicode MS"/>
+        <w:caps w:val="0"/>
+        <w:smallCaps w:val="0"/>
+        <w:strike w:val="0"/>
+        <w:dstrike w:val="0"/>
+        <w:outline w:val="0"/>
+        <w:emboss w:val="0"/>
+        <w:imprint w:val="0"/>
+        <w:spacing w:val="0"/>
+        <w:w w:val="100"/>
+        <w:kern w:val="0"/>
+        <w:position w:val="-2"/>
+        <w:highlight w:val="none"/>
+        <w:vertAlign w:val="baseline"/>
+      </w:rPr>
+    </w:lvl>
+    <w:lvl w:ilvl="8">
+      <w:start w:val="1"/>
+      <w:numFmt w:val="bullet"/>
+      <w:suff w:val="tab"/>
+      <w:lvlText w:val="•"/>
+      <w:lvlJc w:val="left"/>
+      <w:pPr>
+        <w:ind w:left="1636" w:hanging="196"/>
+      </w:pPr>
+      <w:rPr>
+        <w:rFonts w:hAnsi="Arial Unicode MS"/>
+        <w:caps w:val="0"/>
+        <w:smallCaps w:val="0"/>
+        <w:strike w:val="0"/>
+        <w:dstrike w:val="0"/>
+        <w:outline w:val="0"/>
+        <w:emboss w:val="0"/>
+        <w:imprint w:val="0"/>
+        <w:spacing w:val="0"/>
+        <w:w w:val="100"/>
+        <w:kern w:val="0"/>
+        <w:position w:val="-2"/>
+        <w:highlight w:val="none"/>
+        <w:vertAlign w:val="baseline"/>
+      </w:rPr>
+    </w:lvl>
+  </w:abstractNum>
+  <w:num w:numId="1">
+    <w:abstractNumId w:val="1"/>
+  </w:num>
+  <w:num w:numId="2">
+    <w:abstractNumId w:val="0"/>
+  </w:num>
+</w:numbering>
 </file>
 
 <file path=word/styles.xml><?xml version="1.0" encoding="utf-8"?>
@@ -997,7 +2319,7 @@
       <w:spacing w:before="0" w:after="0" w:line="240" w:lineRule="auto"/>
       <w:ind w:left="0" w:right="0" w:firstLine="0"/>
       <w:jc w:val="left"/>
-      <w:outlineLvl w:val="0"/>
+      <w:outlineLvl w:val="2"/>
     </w:pPr>
     <w:rPr>
       <w:rFonts w:ascii="Helvetica Neue" w:cs="Arial Unicode MS" w:hAnsi="Helvetica Neue" w:eastAsia="Arial Unicode MS"/>
@@ -1014,8 +2336,8 @@
       <w:spacing w:val="0"/>
       <w:kern w:val="0"/>
       <w:position w:val="0"/>
-      <w:sz w:val="40"/>
-      <w:szCs w:val="40"/>
+      <w:sz w:val="24"/>
+      <w:szCs w:val="24"/>
       <w:u w:val="none"/>
       <w:vertAlign w:val="baseline"/>
       <w14:textOutline>
@@ -1074,9 +2396,102 @@
       </w14:textFill>
     </w:rPr>
   </w:style>
-  <w:style w:type="paragraph" w:styleId="TOC 1">
-    <w:name w:val="TOC 1"/>
-    <w:next w:val="TOC 1"/>
+  <w:style w:type="paragraph" w:styleId="TOC 2">
+    <w:name w:val="TOC 2"/>
+    <w:next w:val="TOC 2"/>
+    <w:pPr>
+      <w:keepNext w:val="0"/>
+      <w:keepLines w:val="0"/>
+      <w:pageBreakBefore w:val="0"/>
+      <w:widowControl w:val="1"/>
+      <w:shd w:val="clear" w:color="auto" w:fill="auto"/>
+      <w:tabs>
+        <w:tab w:val="right" w:pos="8928"/>
+      </w:tabs>
+      <w:suppressAutoHyphens w:val="0"/>
+      <w:bidi w:val="0"/>
+      <w:spacing w:before="0" w:after="120" w:line="240" w:lineRule="auto"/>
+      <w:ind w:left="0" w:right="0" w:firstLine="0"/>
+      <w:jc w:val="left"/>
+      <w:outlineLvl w:val="9"/>
+    </w:pPr>
+    <w:rPr>
+      <w:rFonts w:ascii="Helvetica Neue" w:cs="Helvetica Neue" w:hAnsi="Helvetica Neue" w:eastAsia="Helvetica Neue"/>
+      <w:b w:val="0"/>
+      <w:bCs w:val="0"/>
+      <w:i w:val="0"/>
+      <w:iCs w:val="0"/>
+      <w:caps w:val="0"/>
+      <w:smallCaps w:val="0"/>
+      <w:strike w:val="0"/>
+      <w:dstrike w:val="0"/>
+      <w:outline w:val="0"/>
+      <w:color w:val="000000"/>
+      <w:spacing w:val="0"/>
+      <w:kern w:val="0"/>
+      <w:position w:val="0"/>
+      <w:sz w:val="24"/>
+      <w:szCs w:val="24"/>
+      <w:u w:val="none"/>
+      <w:vertAlign w:val="baseline"/>
+      <w14:textOutline>
+        <w14:noFill/>
+      </w14:textOutline>
+      <w14:textFill>
+        <w14:solidFill>
+          <w14:srgbClr w14:val="000000"/>
+        </w14:solidFill>
+      </w14:textFill>
+    </w:rPr>
+  </w:style>
+  <w:style w:type="paragraph" w:styleId="Heading 2">
+    <w:name w:val="Heading 2"/>
+    <w:next w:val="Body"/>
+    <w:pPr>
+      <w:keepNext w:val="1"/>
+      <w:keepLines w:val="0"/>
+      <w:pageBreakBefore w:val="0"/>
+      <w:widowControl w:val="1"/>
+      <w:shd w:val="clear" w:color="auto" w:fill="auto"/>
+      <w:suppressAutoHyphens w:val="0"/>
+      <w:bidi w:val="0"/>
+      <w:spacing w:before="0" w:after="0" w:line="240" w:lineRule="auto"/>
+      <w:ind w:left="0" w:right="0" w:firstLine="0"/>
+      <w:jc w:val="left"/>
+      <w:outlineLvl w:val="1"/>
+    </w:pPr>
+    <w:rPr>
+      <w:rFonts w:ascii="Helvetica Neue" w:cs="Helvetica Neue" w:hAnsi="Helvetica Neue" w:eastAsia="Helvetica Neue"/>
+      <w:b w:val="1"/>
+      <w:bCs w:val="1"/>
+      <w:i w:val="0"/>
+      <w:iCs w:val="0"/>
+      <w:caps w:val="0"/>
+      <w:smallCaps w:val="0"/>
+      <w:strike w:val="0"/>
+      <w:dstrike w:val="0"/>
+      <w:outline w:val="0"/>
+      <w:color w:val="000000"/>
+      <w:spacing w:val="0"/>
+      <w:kern w:val="0"/>
+      <w:position w:val="0"/>
+      <w:sz w:val="32"/>
+      <w:szCs w:val="32"/>
+      <w:u w:val="none"/>
+      <w:vertAlign w:val="baseline"/>
+      <w14:textOutline>
+        <w14:noFill/>
+      </w14:textOutline>
+      <w14:textFill>
+        <w14:solidFill>
+          <w14:srgbClr w14:val="000000"/>
+        </w14:solidFill>
+      </w14:textFill>
+    </w:rPr>
+  </w:style>
+  <w:style w:type="paragraph" w:styleId="TOC 3">
+    <w:name w:val="TOC 3"/>
+    <w:next w:val="TOC 3"/>
     <w:pPr>
       <w:keepNext w:val="0"/>
       <w:keepLines w:val="0"/>
@@ -1122,9 +2537,9 @@
       </w14:textFill>
     </w:rPr>
   </w:style>
-  <w:style w:type="paragraph" w:styleId="TOC 2">
-    <w:name w:val="TOC 2"/>
-    <w:next w:val="TOC 2"/>
+  <w:style w:type="paragraph" w:styleId="TOC 4">
+    <w:name w:val="TOC 4"/>
+    <w:next w:val="TOC 4"/>
     <w:pPr>
       <w:keepNext w:val="0"/>
       <w:keepLines w:val="0"/>
@@ -1184,7 +2599,7 @@
       <w:spacing w:before="0" w:after="0" w:line="240" w:lineRule="auto"/>
       <w:ind w:left="0" w:right="0" w:firstLine="0"/>
       <w:jc w:val="left"/>
-      <w:outlineLvl w:val="1"/>
+      <w:outlineLvl w:val="3"/>
     </w:pPr>
     <w:rPr>
       <w:rFonts w:ascii="Helvetica Neue" w:cs="Helvetica Neue" w:hAnsi="Helvetica Neue" w:eastAsia="Helvetica Neue"/>
@@ -1214,6 +2629,14 @@
         </w14:solidFill>
       </w14:textFill>
     </w:rPr>
+  </w:style>
+  <w:style w:type="numbering" w:styleId="Bullet">
+    <w:name w:val="Bullet"/>
+    <w:pPr>
+      <w:numPr>
+        <w:numId w:val="1"/>
+      </w:numPr>
+    </w:pPr>
   </w:style>
 </w:styles>
 </file>
@@ -2008,7 +3431,7 @@
           <a:buFontTx/>
           <a:buNone/>
           <a:tabLst/>
-          <a:defRPr b="0" baseline="0" cap="none" i="0" spc="0" strike="noStrike" sz="2000" u="none" kumimoji="0" normalizeH="0">
+          <a:defRPr b="0" baseline="0" cap="none" i="0" spc="0" strike="noStrike" sz="1200" u="none" kumimoji="0" normalizeH="0">
             <a:ln>
               <a:noFill/>
             </a:ln>

</xml_diff>